<commit_message>
new commit daily work
</commit_message>
<xml_diff>
--- a/securityloginCPPproject/report2.0.docx
+++ b/securityloginCPPproject/report2.0.docx
@@ -83,7 +83,7 @@
                     <pic:cNvPicPr preferRelativeResize="0"/>
                   </pic:nvPicPr>
                   <pic:blipFill>
-                    <a:blip r:embed="rId8" cstate="print"/>
+                    <a:blip r:embed="rId9" cstate="print"/>
                     <a:srcRect/>
                     <a:stretch>
                       <a:fillRect/>
@@ -622,6 +622,38 @@
                           <a:tailEnd/>
                         </a:ln>
                       </wps:spPr>
+                      <wps:txbx>
+                        <w:txbxContent>
+                          <w:p>
+                            <w:pPr>
+                              <w:jc w:val="center"/>
+                              <w:rPr>
+                                <w:sz w:val="56"/>
+                              </w:rPr>
+                            </w:pPr>
+                            <w:r>
+                              <w:rPr>
+                                <w:sz w:val="56"/>
+                              </w:rPr>
+                              <w:t>NAME: BHAVYA MITTAL</w:t>
+                            </w:r>
+                          </w:p>
+                          <w:p>
+                            <w:pPr>
+                              <w:jc w:val="center"/>
+                              <w:rPr>
+                                <w:sz w:val="56"/>
+                              </w:rPr>
+                            </w:pPr>
+                            <w:r>
+                              <w:rPr>
+                                <w:sz w:val="56"/>
+                              </w:rPr>
+                              <w:t>ROLL_NO:2100910100058</w:t>
+                            </w:r>
+                          </w:p>
+                        </w:txbxContent>
+                      </wps:txbx>
                       <wps:bodyPr rot="0" vert="horz" wrap="square" lIns="91440" tIns="45720" rIns="91440" bIns="45720" anchor="t" anchorCtr="0" upright="1">
                         <a:noAutofit/>
                       </wps:bodyPr>
@@ -639,7 +671,40 @@
           </mc:Choice>
           <mc:Fallback>
             <w:pict>
-              <v:rect id="Rectangle 4" o:spid="_x0000_s1026" style="position:absolute;margin-left:26.9pt;margin-top:23.2pt;width:404pt;height:113.9pt;z-index:251660288;visibility:visible;mso-wrap-style:square;mso-width-percent:0;mso-height-percent:0;mso-wrap-distance-left:9pt;mso-wrap-distance-top:0;mso-wrap-distance-right:9pt;mso-wrap-distance-bottom:0;mso-position-horizontal:absolute;mso-position-horizontal-relative:text;mso-position-vertical:absolute;mso-position-vertical-relative:text;mso-width-percent:0;mso-height-percent:0;mso-width-relative:page;mso-height-relative:page;v-text-anchor:top" o:gfxdata="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"/>
+              <v:rect id="Rectangle 4" o:spid="_x0000_s1026" style="position:absolute;left:0;text-align:left;margin-left:26.9pt;margin-top:23.2pt;width:404pt;height:113.9pt;z-index:251660288;visibility:visible;mso-wrap-style:square;mso-width-percent:0;mso-height-percent:0;mso-wrap-distance-left:9pt;mso-wrap-distance-top:0;mso-wrap-distance-right:9pt;mso-wrap-distance-bottom:0;mso-position-horizontal:absolute;mso-position-horizontal-relative:text;mso-position-vertical:absolute;mso-position-vertical-relative:text;mso-width-percent:0;mso-height-percent:0;mso-width-relative:page;mso-height-relative:page;v-text-anchor:top" o:gfxdata="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">
+                <v:textbox>
+                  <w:txbxContent>
+                    <w:p>
+                      <w:pPr>
+                        <w:jc w:val="center"/>
+                        <w:rPr>
+                          <w:sz w:val="56"/>
+                        </w:rPr>
+                      </w:pPr>
+                      <w:r>
+                        <w:rPr>
+                          <w:sz w:val="56"/>
+                        </w:rPr>
+                        <w:t>NAME: BHAVYA MITTAL</w:t>
+                      </w:r>
+                    </w:p>
+                    <w:p>
+                      <w:pPr>
+                        <w:jc w:val="center"/>
+                        <w:rPr>
+                          <w:sz w:val="56"/>
+                        </w:rPr>
+                      </w:pPr>
+                      <w:r>
+                        <w:rPr>
+                          <w:sz w:val="56"/>
+                        </w:rPr>
+                        <w:t>ROLL_NO:2100910100058</w:t>
+                      </w:r>
+                    </w:p>
+                  </w:txbxContent>
+                </v:textbox>
+              </v:rect>
             </w:pict>
           </mc:Fallback>
         </mc:AlternateContent>
@@ -5273,10 +5338,7 @@
       </w:pPr>
     </w:p>
     <w:p/>
-    <w:p>
-      <w:bookmarkStart w:id="0" w:name="_GoBack"/>
-      <w:bookmarkEnd w:id="0"/>
-    </w:p>
+    <w:p/>
     <w:p>
       <w:pPr>
         <w:pStyle w:val="Normal1"/>
@@ -5345,6 +5407,12 @@
         </w:rPr>
         <w:t xml:space="preserve">Signature: </w:t>
       </w:r>
+      <w:r>
+        <w:rPr>
+          <w:i/>
+        </w:rPr>
+        <w:t xml:space="preserve">  </w:t>
+      </w:r>
     </w:p>
     <w:p>
       <w:pPr>
@@ -5398,6 +5466,41 @@
           <w:i/>
         </w:rPr>
         <w:tab/>
+      </w:r>
+    </w:p>
+    <w:p>
+      <w:pPr>
+        <w:pStyle w:val="Normal1"/>
+        <w:tabs>
+          <w:tab w:val="left" w:pos="720"/>
+          <w:tab w:val="left" w:pos="1440"/>
+          <w:tab w:val="left" w:pos="2020"/>
+        </w:tabs>
+        <w:ind w:left="720"/>
+        <w:jc w:val="both"/>
+        <w:rPr>
+          <w:i/>
+        </w:rPr>
+      </w:pPr>
+      <w:r>
+        <w:rPr>
+          <w:i/>
+        </w:rPr>
+        <w:t>Name</w:t>
+      </w:r>
+      <w:r>
+        <w:rPr>
+          <w:i/>
+        </w:rPr>
+        <w:tab/>
+        <w:t xml:space="preserve"> :</w:t>
+      </w:r>
+      <w:r>
+        <w:rPr>
+          <w:i/>
+        </w:rPr>
+        <w:tab/>
+        <w:t>BHAVYA MITTAL</w:t>
       </w:r>
     </w:p>
     <w:p>
@@ -5409,19 +5512,6 @@
           <w:i/>
         </w:rPr>
       </w:pPr>
-      <w:r>
-        <w:rPr>
-          <w:i/>
-        </w:rPr>
-        <w:t>Name</w:t>
-      </w:r>
-      <w:r>
-        <w:rPr>
-          <w:i/>
-        </w:rPr>
-        <w:tab/>
-        <w:t xml:space="preserve"> :</w:t>
-      </w:r>
     </w:p>
     <w:p>
       <w:pPr>
@@ -5432,6 +5522,18 @@
           <w:i/>
         </w:rPr>
       </w:pPr>
+      <w:r>
+        <w:rPr>
+          <w:i/>
+        </w:rPr>
+        <w:t>Roll No.:</w:t>
+      </w:r>
+      <w:r>
+        <w:rPr>
+          <w:i/>
+        </w:rPr>
+        <w:t xml:space="preserve">     2100910100058</w:t>
+      </w:r>
     </w:p>
     <w:p>
       <w:pPr>
@@ -5442,28 +5544,12 @@
           <w:i/>
         </w:rPr>
       </w:pPr>
-      <w:r>
-        <w:rPr>
-          <w:i/>
-        </w:rPr>
-        <w:t>Roll No.:</w:t>
-      </w:r>
     </w:p>
     <w:p>
       <w:pPr>
         <w:pStyle w:val="Normal1"/>
         <w:ind w:left="720"/>
         <w:jc w:val="both"/>
-        <w:rPr>
-          <w:i/>
-        </w:rPr>
-      </w:pPr>
-    </w:p>
-    <w:p>
-      <w:pPr>
-        <w:pStyle w:val="Normal1"/>
-        <w:ind w:left="720"/>
-        <w:jc w:val="both"/>
       </w:pPr>
       <w:r>
         <w:rPr>
@@ -5477,6 +5563,18 @@
         </w:rPr>
         <w:tab/>
         <w:t>:</w:t>
+      </w:r>
+      <w:r>
+        <w:rPr>
+          <w:i/>
+        </w:rPr>
+        <w:t xml:space="preserve">      </w:t>
+      </w:r>
+      <w:r>
+        <w:rPr>
+          <w:i/>
+        </w:rPr>
+        <w:t>13 March 2023</w:t>
       </w:r>
     </w:p>
     <w:p>
@@ -5625,7 +5723,31 @@
         <w:rPr>
           <w:color w:val="000000"/>
         </w:rPr>
-        <w:t xml:space="preserve">This is to certify that Mini Project/Internship Assessment Report entitled “…………………….....................................................................................................” which is submitted by ………………………….... in partial fulfillment of the requirement for the award of degree B. Tech. in Department of Computer Science and Engineering of Dr. APJ Abdul </w:t>
+        <w:t>This is to certify that Mini Project/Internship Assessment</w:t>
+      </w:r>
+      <w:r>
+        <w:rPr>
+          <w:color w:val="000000"/>
+        </w:rPr>
+        <w:t xml:space="preserve"> Report entitled “SECURITY LOGIN PAGE DEVELOPMENT VIA CPP</w:t>
+      </w:r>
+      <w:r>
+        <w:rPr>
+          <w:color w:val="000000"/>
+        </w:rPr>
+        <w:t>” whi</w:t>
+      </w:r>
+      <w:r>
+        <w:rPr>
+          <w:color w:val="000000"/>
+        </w:rPr>
+        <w:t>ch is submitted by BHAVYA MITTAL</w:t>
+      </w:r>
+      <w:r>
+        <w:rPr>
+          <w:color w:val="000000"/>
+        </w:rPr>
+        <w:t xml:space="preserve"> in partial fulfillment of the requirement for the award of degree B. Tech. in Department of Computer Science and Engineering of Dr. APJ Abdul </w:t>
       </w:r>
       <w:proofErr w:type="spellStart"/>
       <w:r>
@@ -6207,7 +6329,25 @@
           <w:sz w:val="24"/>
           <w:szCs w:val="24"/>
         </w:rPr>
-        <w:t>:</w:t>
+        <w:t>: BHAVYA MITTAL</w:t>
+      </w:r>
+    </w:p>
+    <w:p>
+      <w:pPr>
+        <w:ind w:hanging="2"/>
+        <w:rPr>
+          <w:rFonts w:ascii="Times New Roman" w:hAnsi="Times New Roman" w:cs="Times New Roman"/>
+          <w:sz w:val="24"/>
+          <w:szCs w:val="24"/>
+        </w:rPr>
+      </w:pPr>
+      <w:r>
+        <w:rPr>
+          <w:rFonts w:ascii="Times New Roman" w:hAnsi="Times New Roman" w:cs="Times New Roman"/>
+          <w:sz w:val="24"/>
+          <w:szCs w:val="24"/>
+        </w:rPr>
+        <w:t>: 2100910100058</w:t>
       </w:r>
     </w:p>
     <w:p>
@@ -6290,7 +6430,6 @@
           <w:sz w:val="32"/>
           <w:szCs w:val="32"/>
         </w:rPr>
-        <w:lastRenderedPageBreak/>
         <w:t>Abbreviations and Nomenclature</w:t>
       </w:r>
     </w:p>
@@ -6795,6 +6934,7 @@
           <w:sz w:val="24"/>
           <w:szCs w:val="24"/>
         </w:rPr>
+        <w:lastRenderedPageBreak/>
         <w:t>Symmetric Key Encryption: An encryption scheme that uses the same key for encryption and decryption of data</w:t>
       </w:r>
     </w:p>
@@ -6819,7 +6959,6 @@
           <w:sz w:val="32"/>
           <w:szCs w:val="24"/>
         </w:rPr>
-        <w:lastRenderedPageBreak/>
         <w:t>INTRODUCTION</w:t>
       </w:r>
     </w:p>
@@ -7489,6 +7628,7 @@
           <w:sz w:val="24"/>
           <w:szCs w:val="24"/>
         </w:rPr>
+        <w:lastRenderedPageBreak/>
         <w:t>login</w:t>
       </w:r>
       <w:proofErr w:type="gramEnd"/>
@@ -7520,7 +7660,6 @@
           <w:sz w:val="24"/>
           <w:szCs w:val="24"/>
         </w:rPr>
-        <w:lastRenderedPageBreak/>
         <w:t>changepassword</w:t>
       </w:r>
       <w:proofErr w:type="spellEnd"/>
@@ -7901,6 +8040,7 @@
           <w:sz w:val="24"/>
           <w:szCs w:val="24"/>
         </w:rPr>
+        <w:lastRenderedPageBreak/>
         <w:t>Data storage: The system should store user information in a file, which can be accessed by the system for user authentication and login. The file should be protected using encryption techniques to prevent unauthorized access.</w:t>
       </w:r>
     </w:p>
@@ -7925,7 +8065,6 @@
           <w:sz w:val="32"/>
           <w:szCs w:val="32"/>
         </w:rPr>
-        <w:lastRenderedPageBreak/>
         <w:t>History</w:t>
       </w:r>
       <w:r>
@@ -8190,7 +8329,16 @@
           <w:sz w:val="24"/>
           <w:szCs w:val="24"/>
         </w:rPr>
-        <w:t xml:space="preserve"> wanted to add object-oriented features to C, which is a procedural language. He developed C++ as an extension to C by adding classes, inheritance, virtual functions, operator overloading, templates, and exception handling to C.</w:t>
+        <w:t xml:space="preserve"> wanted to </w:t>
+      </w:r>
+      <w:r>
+        <w:rPr>
+          <w:rFonts w:ascii="Times New Roman" w:hAnsi="Times New Roman" w:cs="Times New Roman"/>
+          <w:sz w:val="24"/>
+          <w:szCs w:val="24"/>
+        </w:rPr>
+        <w:lastRenderedPageBreak/>
+        <w:t>add object-oriented features to C, which is a procedural language. He developed C++ as an extension to C by adding classes, inheritance, virtual functions, operator overloading, templates, and exception handling to C.</w:t>
       </w:r>
     </w:p>
     <w:p>
@@ -8425,6 +8573,7 @@
           <w:sz w:val="24"/>
           <w:szCs w:val="24"/>
         </w:rPr>
+        <w:lastRenderedPageBreak/>
         <w:t>Productivity software, such as Microsoft Office and Google Workspace, are used for creating and editing documents, spreadsheets, and presentations. These software applications have undergone significant changes in terms of their design, features, and performance. The modern-day productivity software is equipped with a wide range of features and capabilities, making them ideal for personal and professional use.</w:t>
       </w:r>
     </w:p>
@@ -8745,7 +8894,6 @@
           <w:sz w:val="32"/>
           <w:szCs w:val="32"/>
         </w:rPr>
-        <w:lastRenderedPageBreak/>
         <w:t>ALTERNATE TECHNOLOGY AND TOOLS</w:t>
       </w:r>
     </w:p>
@@ -9003,6 +9151,7 @@
           <w:sz w:val="24"/>
           <w:szCs w:val="24"/>
         </w:rPr>
+        <w:lastRenderedPageBreak/>
         <w:t>Big Data - Big Data refers to the vast amount of data that is generated daily. It includes both structured and unstructured data. Big Data technologies are used to store, process, and analyze this data to extract meaningful insights. Big Data is preferred because it can help businesses to make data-driven decisions and gain a competitive advantage.</w:t>
       </w:r>
     </w:p>
@@ -9033,7 +9182,6 @@
           <w:sz w:val="24"/>
           <w:szCs w:val="24"/>
         </w:rPr>
-        <w:lastRenderedPageBreak/>
         <w:t>Containers - Containers are a lightweight and portable way to package and deploy applications. They provide an isolated environment for running applications, which makes them easier to manage and deploy. Containers are preferred because they offer a faster and more efficient way to deploy applications.</w:t>
       </w:r>
     </w:p>
@@ -9542,103 +9690,31 @@
           <w:sz w:val="32"/>
           <w:szCs w:val="32"/>
         </w:rPr>
+        <w:t>WORK DONE</w:t>
+      </w:r>
+      <w:bookmarkStart w:id="0" w:name="_GoBack"/>
+      <w:bookmarkEnd w:id="0"/>
+    </w:p>
+    <w:p>
+      <w:pPr>
+        <w:spacing w:line="240" w:lineRule="auto"/>
+        <w:ind w:hanging="2"/>
+        <w:rPr>
+          <w:rFonts w:ascii="Times New Roman" w:hAnsi="Times New Roman" w:cs="Times New Roman"/>
+          <w:sz w:val="24"/>
+          <w:szCs w:val="24"/>
+        </w:rPr>
+      </w:pPr>
+      <w:r>
+        <w:rPr>
+          <w:noProof/>
+        </w:rPr>
         <w:lastRenderedPageBreak/>
-        <w:t>WORK DONE</w:t>
-      </w:r>
-    </w:p>
-    <w:p>
-      <w:pPr>
-        <w:spacing w:line="240" w:lineRule="auto"/>
-        <w:ind w:hanging="2"/>
-        <w:rPr>
-          <w:rFonts w:ascii="Times New Roman" w:hAnsi="Times New Roman" w:cs="Times New Roman"/>
-          <w:sz w:val="24"/>
-          <w:szCs w:val="24"/>
-        </w:rPr>
-      </w:pPr>
-    </w:p>
-    <w:p>
-      <w:pPr>
-        <w:spacing w:line="240" w:lineRule="auto"/>
-        <w:ind w:hanging="2"/>
-        <w:rPr>
-          <w:rFonts w:ascii="Times New Roman" w:hAnsi="Times New Roman" w:cs="Times New Roman"/>
-          <w:sz w:val="24"/>
-          <w:szCs w:val="24"/>
-        </w:rPr>
-      </w:pPr>
-      <w:r>
-        <w:rPr>
-          <w:noProof/>
-        </w:rPr>
         <w:drawing>
           <wp:inline distT="0" distB="0" distL="0" distR="0" wp14:anchorId="04F2EAE1" wp14:editId="2D19369F">
             <wp:extent cx="5947748" cy="7588156"/>
             <wp:effectExtent l="0" t="0" r="0" b="0"/>
             <wp:docPr id="1" name="Picture 1"/>
-            <wp:cNvGraphicFramePr>
-              <a:graphicFrameLocks xmlns:a="http://schemas.openxmlformats.org/drawingml/2006/main" noChangeAspect="1"/>
-            </wp:cNvGraphicFramePr>
-            <a:graphic xmlns:a="http://schemas.openxmlformats.org/drawingml/2006/main">
-              <a:graphicData uri="http://schemas.openxmlformats.org/drawingml/2006/picture">
-                <pic:pic xmlns:pic="http://schemas.openxmlformats.org/drawingml/2006/picture">
-                  <pic:nvPicPr>
-                    <pic:cNvPr id="0" name=""/>
-                    <pic:cNvPicPr/>
-                  </pic:nvPicPr>
-                  <pic:blipFill>
-                    <a:blip r:embed="rId9"/>
-                    <a:stretch>
-                      <a:fillRect/>
-                    </a:stretch>
-                  </pic:blipFill>
-                  <pic:spPr>
-                    <a:xfrm>
-                      <a:off x="0" y="0"/>
-                      <a:ext cx="5940425" cy="7578813"/>
-                    </a:xfrm>
-                    <a:prstGeom prst="rect">
-                      <a:avLst/>
-                    </a:prstGeom>
-                  </pic:spPr>
-                </pic:pic>
-              </a:graphicData>
-            </a:graphic>
-          </wp:inline>
-        </w:drawing>
-      </w:r>
-    </w:p>
-    <w:p>
-      <w:pPr>
-        <w:spacing w:line="240" w:lineRule="auto"/>
-        <w:ind w:hanging="2"/>
-        <w:rPr>
-          <w:rFonts w:ascii="Times New Roman" w:hAnsi="Times New Roman" w:cs="Times New Roman"/>
-          <w:sz w:val="24"/>
-          <w:szCs w:val="24"/>
-        </w:rPr>
-      </w:pPr>
-    </w:p>
-    <w:p>
-      <w:pPr>
-        <w:spacing w:line="240" w:lineRule="auto"/>
-        <w:ind w:hanging="2"/>
-        <w:rPr>
-          <w:rFonts w:ascii="Times New Roman" w:hAnsi="Times New Roman" w:cs="Times New Roman"/>
-          <w:sz w:val="24"/>
-          <w:szCs w:val="24"/>
-        </w:rPr>
-      </w:pPr>
-      <w:r>
-        <w:rPr>
-          <w:noProof/>
-        </w:rPr>
-        <w:lastRenderedPageBreak/>
-        <w:drawing>
-          <wp:inline distT="0" distB="0" distL="0" distR="0" wp14:anchorId="008F30CE" wp14:editId="10500397">
-            <wp:extent cx="5947748" cy="8584442"/>
-            <wp:effectExtent l="0" t="0" r="0" b="7620"/>
-            <wp:docPr id="2" name="Picture 2"/>
             <wp:cNvGraphicFramePr>
               <a:graphicFrameLocks xmlns:a="http://schemas.openxmlformats.org/drawingml/2006/main" noChangeAspect="1"/>
             </wp:cNvGraphicFramePr>
@@ -9658,6 +9734,69 @@
                   <pic:spPr>
                     <a:xfrm>
                       <a:off x="0" y="0"/>
+                      <a:ext cx="5940425" cy="7578813"/>
+                    </a:xfrm>
+                    <a:prstGeom prst="rect">
+                      <a:avLst/>
+                    </a:prstGeom>
+                  </pic:spPr>
+                </pic:pic>
+              </a:graphicData>
+            </a:graphic>
+          </wp:inline>
+        </w:drawing>
+      </w:r>
+    </w:p>
+    <w:p>
+      <w:pPr>
+        <w:spacing w:line="240" w:lineRule="auto"/>
+        <w:ind w:hanging="2"/>
+        <w:rPr>
+          <w:rFonts w:ascii="Times New Roman" w:hAnsi="Times New Roman" w:cs="Times New Roman"/>
+          <w:sz w:val="24"/>
+          <w:szCs w:val="24"/>
+        </w:rPr>
+      </w:pPr>
+    </w:p>
+    <w:p>
+      <w:pPr>
+        <w:spacing w:line="240" w:lineRule="auto"/>
+        <w:ind w:hanging="2"/>
+        <w:rPr>
+          <w:rFonts w:ascii="Times New Roman" w:hAnsi="Times New Roman" w:cs="Times New Roman"/>
+          <w:sz w:val="24"/>
+          <w:szCs w:val="24"/>
+        </w:rPr>
+      </w:pPr>
+      <w:r>
+        <w:rPr>
+          <w:noProof/>
+        </w:rPr>
+        <w:lastRenderedPageBreak/>
+        <w:drawing>
+          <wp:inline distT="0" distB="0" distL="0" distR="0" wp14:anchorId="008F30CE" wp14:editId="10500397">
+            <wp:extent cx="5947748" cy="8584442"/>
+            <wp:effectExtent l="0" t="0" r="0" b="7620"/>
+            <wp:docPr id="2" name="Picture 2"/>
+            <wp:cNvGraphicFramePr>
+              <a:graphicFrameLocks xmlns:a="http://schemas.openxmlformats.org/drawingml/2006/main" noChangeAspect="1"/>
+            </wp:cNvGraphicFramePr>
+            <a:graphic xmlns:a="http://schemas.openxmlformats.org/drawingml/2006/main">
+              <a:graphicData uri="http://schemas.openxmlformats.org/drawingml/2006/picture">
+                <pic:pic xmlns:pic="http://schemas.openxmlformats.org/drawingml/2006/picture">
+                  <pic:nvPicPr>
+                    <pic:cNvPr id="0" name=""/>
+                    <pic:cNvPicPr/>
+                  </pic:nvPicPr>
+                  <pic:blipFill>
+                    <a:blip r:embed="rId11"/>
+                    <a:stretch>
+                      <a:fillRect/>
+                    </a:stretch>
+                  </pic:blipFill>
+                  <pic:spPr>
+                    <a:xfrm>
+                      <a:off x="0" y="0"/>
                       <a:ext cx="5940425" cy="8573872"/>
                     </a:xfrm>
                     <a:prstGeom prst="rect">
@@ -10934,8 +11073,8 @@
       </w:r>
     </w:p>
     <w:sectPr>
-      <w:headerReference w:type="default" r:id="rId11"/>
-      <w:footerReference w:type="default" r:id="rId12"/>
+      <w:headerReference w:type="default" r:id="rId12"/>
+      <w:footerReference w:type="default" r:id="rId13"/>
       <w:pgSz w:w="11907" w:h="16839" w:code="9"/>
       <w:pgMar w:top="1985" w:right="1134" w:bottom="1134" w:left="1418" w:header="720" w:footer="720" w:gutter="0"/>
       <w:cols w:space="720"/>
@@ -11004,7 +11143,7 @@
           <w:rPr>
             <w:noProof/>
           </w:rPr>
-          <w:t>20</w:t>
+          <w:t>16</w:t>
         </w:r>
         <w:r>
           <w:rPr>
@@ -12534,4 +12673,16 @@
   <a:objectDefaults/>
   <a:extraClrSchemeLst/>
 </a:theme>
+</file>
+
+<file path=customXml/item1.xml><?xml version="1.0" encoding="utf-8"?>
+<b:Sources xmlns:b="http://schemas.openxmlformats.org/officeDocument/2006/bibliography" xmlns="http://schemas.openxmlformats.org/officeDocument/2006/bibliography" SelectedStyle="\APA.XSL" StyleName="APA"/>
+</file>
+
+<file path=customXml/itemProps1.xml><?xml version="1.0" encoding="utf-8"?>
+<ds:datastoreItem xmlns:ds="http://schemas.openxmlformats.org/officeDocument/2006/customXml" ds:itemID="{E2F6D098-E04C-48A0-A8A7-71B0F6D52A3D}">
+  <ds:schemaRefs>
+    <ds:schemaRef ds:uri="http://schemas.openxmlformats.org/officeDocument/2006/bibliography"/>
+  </ds:schemaRefs>
+</ds:datastoreItem>
 </file>
</xml_diff>